<commit_message>
Started working on write up
</commit_message>
<xml_diff>
--- a/AHHHHHHHHHHHHHHHHHHHHHHHHHHHHHHHHHHHHHHHHHHHHHHHHHHHHHHH.docx
+++ b/AHHHHHHHHHHHHHHHHHHHHHHHHHHHHHHHHHHHHHHHHHHHHHHHHHHHHHHH.docx
@@ -198,6 +198,12 @@
         <w:lastRenderedPageBreak/>
         <w:br/>
         <w:t>AHHHHHHHHHHHHHHHHHHHHHHHHHHHHHHHHHHHHHH</w:t>
+      </w:r>
+      <w:r>
+        <w:rPr>
+          <w:lang w:val="en-US"/>
+        </w:rPr>
+        <w:t>H</w:t>
       </w:r>
     </w:p>
     <w:p>

</xml_diff>